<commit_message>
add the you tube url
</commit_message>
<xml_diff>
--- a/GitHub.docx
+++ b/GitHub.docx
@@ -1462,63 +1462,11 @@
         <w:t>ls</w:t>
       </w:r>
       <w:proofErr w:type="spellEnd"/>
-    </w:p>
-    <w:p>
-      <w:pPr>
-        <w:pStyle w:val="ListParagraph"/>
-        <w:spacing w:after="0" w:line="240" w:lineRule="auto"/>
-        <w:ind w:left="648"/>
-        <w:rPr>
-          <w:lang w:val="en-US"/>
-        </w:rPr>
-      </w:pPr>
-    </w:p>
-    <w:p>
-      <w:pPr>
-        <w:pStyle w:val="ListParagraph"/>
-        <w:spacing w:after="0" w:line="240" w:lineRule="auto"/>
-        <w:ind w:left="648"/>
-        <w:rPr>
-          <w:lang w:val="en-US"/>
-        </w:rPr>
-      </w:pPr>
-    </w:p>
-    <w:p>
-      <w:pPr>
-        <w:pStyle w:val="ListParagraph"/>
-        <w:spacing w:after="0" w:line="240" w:lineRule="auto"/>
-        <w:ind w:left="648"/>
-        <w:rPr>
-          <w:lang w:val="en-US"/>
-        </w:rPr>
-      </w:pPr>
-      <w:r>
-        <w:rPr>
-          <w:lang w:val="en-US"/>
-        </w:rPr>
-        <w:t xml:space="preserve"> </w:t>
-      </w:r>
-    </w:p>
-    <w:p>
-      <w:pPr>
-        <w:spacing w:after="0" w:line="240" w:lineRule="auto"/>
-        <w:rPr>
-          <w:lang w:val="en-US"/>
-        </w:rPr>
-      </w:pPr>
-    </w:p>
-    <w:p>
-      <w:pPr>
-        <w:spacing w:after="0" w:line="240" w:lineRule="auto"/>
-        <w:rPr>
-          <w:lang w:val="en-US"/>
-        </w:rPr>
-      </w:pPr>
-      <w:r>
-        <w:rPr>
-          <w:lang w:val="en-US"/>
-        </w:rPr>
-        <w:t xml:space="preserve">     </w:t>
+      <w:r>
+        <w:rPr>
+          <w:lang w:val="en-US"/>
+        </w:rPr>
+        <w:t xml:space="preserve">    </w:t>
       </w:r>
     </w:p>
     <w:p>
@@ -1636,16 +1584,18 @@
     </w:p>
     <w:p>
       <w:pPr>
-        <w:pStyle w:val="ListParagraph"/>
-        <w:numPr>
-          <w:ilvl w:val="0"/>
-          <w:numId w:val="1"/>
-        </w:numPr>
-        <w:spacing w:after="0" w:line="240" w:lineRule="auto"/>
-        <w:rPr>
-          <w:lang w:val="en-US"/>
-        </w:rPr>
-      </w:pPr>
+        <w:spacing w:after="0" w:line="240" w:lineRule="auto"/>
+        <w:ind w:left="288"/>
+        <w:rPr>
+          <w:lang w:val="en-US"/>
+        </w:rPr>
+      </w:pPr>
+      <w:r>
+        <w:rPr>
+          <w:lang w:val="en-US"/>
+        </w:rPr>
+        <w:t xml:space="preserve">            </w:t>
+      </w:r>
       <w:r>
         <w:rPr>
           <w:noProof/>
@@ -1714,8 +1664,111 @@
         <w:rPr>
           <w:lang w:val="en-US"/>
         </w:rPr>
+        <w:t>It create .</w:t>
+      </w:r>
+      <w:proofErr w:type="spellStart"/>
+      <w:r>
+        <w:rPr>
+          <w:lang w:val="en-US"/>
+        </w:rPr>
+        <w:t>git</w:t>
+      </w:r>
+      <w:proofErr w:type="spellEnd"/>
+      <w:r>
+        <w:rPr>
+          <w:lang w:val="en-US"/>
+        </w:rPr>
+        <w:t xml:space="preserve"> hidden folder in local </w:t>
+      </w:r>
+      <w:proofErr w:type="spellStart"/>
+      <w:r>
+        <w:rPr>
+          <w:lang w:val="en-US"/>
+        </w:rPr>
+        <w:t>git</w:t>
+      </w:r>
+      <w:proofErr w:type="spellEnd"/>
+      <w:r>
+        <w:rPr>
+          <w:lang w:val="en-US"/>
+        </w:rPr>
+        <w:t xml:space="preserve"> repository</w:t>
+      </w:r>
+    </w:p>
+    <w:p>
+      <w:pPr>
+        <w:spacing w:after="0" w:line="240" w:lineRule="auto"/>
+        <w:ind w:left="648"/>
+        <w:rPr>
+          <w:lang w:val="en-US"/>
+        </w:rPr>
+      </w:pPr>
+    </w:p>
+    <w:p>
+      <w:pPr>
+        <w:spacing w:after="0" w:line="240" w:lineRule="auto"/>
+        <w:rPr>
+          <w:lang w:val="en-US"/>
+        </w:rPr>
+      </w:pPr>
+    </w:p>
+    <w:p>
+      <w:pPr>
+        <w:spacing w:after="0" w:line="240" w:lineRule="auto"/>
+        <w:rPr>
+          <w:lang w:val="en-US"/>
+        </w:rPr>
+      </w:pPr>
+    </w:p>
+    <w:p>
+      <w:pPr>
+        <w:spacing w:after="0" w:line="240" w:lineRule="auto"/>
+        <w:rPr>
+          <w:lang w:val="en-US"/>
+        </w:rPr>
+      </w:pPr>
+    </w:p>
+    <w:p>
+      <w:pPr>
+        <w:spacing w:after="0" w:line="240" w:lineRule="auto"/>
+        <w:rPr>
+          <w:lang w:val="en-US"/>
+        </w:rPr>
+      </w:pPr>
+      <w:r>
+        <w:rPr>
+          <w:lang w:val="en-US"/>
+        </w:rPr>
         <w:lastRenderedPageBreak/>
-        <w:t>It create .</w:t>
+        <w:t xml:space="preserve">How to create </w:t>
+      </w:r>
+      <w:proofErr w:type="spellStart"/>
+      <w:r>
+        <w:rPr>
+          <w:lang w:val="en-US"/>
+        </w:rPr>
+        <w:t>Git</w:t>
+      </w:r>
+      <w:proofErr w:type="spellEnd"/>
+      <w:r>
+        <w:rPr>
+          <w:lang w:val="en-US"/>
+        </w:rPr>
+        <w:t xml:space="preserve"> repository </w:t>
+      </w:r>
+      <w:proofErr w:type="gramStart"/>
+      <w:r>
+        <w:rPr>
+          <w:lang w:val="en-US"/>
+        </w:rPr>
+        <w:t>from  local</w:t>
+      </w:r>
+      <w:proofErr w:type="gramEnd"/>
+      <w:r>
+        <w:rPr>
+          <w:lang w:val="en-US"/>
+        </w:rPr>
+        <w:t xml:space="preserve"> </w:t>
       </w:r>
       <w:proofErr w:type="spellStart"/>
       <w:r>
@@ -1729,104 +1782,45 @@
         <w:rPr>
           <w:lang w:val="en-US"/>
         </w:rPr>
-        <w:t xml:space="preserve"> hidden folder in local </w:t>
-      </w:r>
-      <w:proofErr w:type="spellStart"/>
-      <w:r>
-        <w:rPr>
-          <w:lang w:val="en-US"/>
-        </w:rPr>
-        <w:t>git</w:t>
-      </w:r>
-      <w:proofErr w:type="spellEnd"/>
-      <w:r>
-        <w:rPr>
-          <w:lang w:val="en-US"/>
-        </w:rPr>
-        <w:t xml:space="preserve"> repository </w:t>
-      </w:r>
-    </w:p>
-    <w:p>
-      <w:pPr>
-        <w:spacing w:after="0" w:line="240" w:lineRule="auto"/>
-        <w:rPr>
-          <w:lang w:val="en-US"/>
-        </w:rPr>
-      </w:pPr>
-      <w:r>
-        <w:rPr>
-          <w:lang w:val="en-US"/>
-        </w:rPr>
-        <w:t xml:space="preserve">How to </w:t>
-      </w:r>
-      <w:proofErr w:type="gramStart"/>
-      <w:r>
-        <w:rPr>
-          <w:lang w:val="en-US"/>
-        </w:rPr>
-        <w:t>Check</w:t>
-      </w:r>
-      <w:proofErr w:type="gramEnd"/>
-      <w:r>
-        <w:rPr>
-          <w:lang w:val="en-US"/>
-        </w:rPr>
-        <w:t xml:space="preserve"> status of </w:t>
-      </w:r>
-      <w:proofErr w:type="spellStart"/>
-      <w:r>
-        <w:rPr>
-          <w:lang w:val="en-US"/>
-        </w:rPr>
-        <w:t>git</w:t>
-      </w:r>
-      <w:proofErr w:type="spellEnd"/>
-      <w:r>
-        <w:rPr>
-          <w:lang w:val="en-US"/>
-        </w:rPr>
-        <w:t>?</w:t>
-      </w:r>
-    </w:p>
-    <w:p>
-      <w:pPr>
-        <w:spacing w:after="0" w:line="240" w:lineRule="auto"/>
-        <w:rPr>
-          <w:lang w:val="en-US"/>
-        </w:rPr>
-      </w:pPr>
-    </w:p>
-    <w:p>
-      <w:pPr>
-        <w:spacing w:after="0" w:line="240" w:lineRule="auto"/>
-        <w:rPr>
-          <w:lang w:val="en-US"/>
-        </w:rPr>
-      </w:pPr>
-    </w:p>
-    <w:p>
-      <w:pPr>
-        <w:spacing w:after="0" w:line="240" w:lineRule="auto"/>
-        <w:rPr>
-          <w:lang w:val="en-US"/>
-        </w:rPr>
-      </w:pPr>
-    </w:p>
-    <w:p>
-      <w:pPr>
-        <w:spacing w:after="0" w:line="240" w:lineRule="auto"/>
-        <w:rPr>
-          <w:lang w:val="en-US"/>
-        </w:rPr>
-      </w:pPr>
-    </w:p>
-    <w:p>
-      <w:pPr>
-        <w:spacing w:after="0" w:line="240" w:lineRule="auto"/>
-        <w:rPr>
-          <w:lang w:val="en-US"/>
-        </w:rPr>
-      </w:pPr>
+        <w:t xml:space="preserve"> commands     </w:t>
+      </w:r>
+    </w:p>
+    <w:p>
+      <w:pPr>
+        <w:spacing w:after="0" w:line="240" w:lineRule="auto"/>
+        <w:rPr>
+          <w:lang w:val="en-US"/>
+        </w:rPr>
+      </w:pPr>
+      <w:r>
+        <w:rPr>
+          <w:lang w:val="en-US"/>
+        </w:rPr>
+        <w:t xml:space="preserve"> </w:t>
+      </w:r>
+    </w:p>
+    <w:p>
+      <w:pPr>
+        <w:spacing w:after="0" w:line="240" w:lineRule="auto"/>
+        <w:rPr>
+          <w:lang w:val="en-US"/>
+        </w:rPr>
+      </w:pPr>
+      <w:r>
+        <w:rPr>
+          <w:lang w:val="en-US"/>
+        </w:rPr>
+        <w:t xml:space="preserve">    URL:-</w:t>
+      </w:r>
+      <w:r>
+        <w:t xml:space="preserve"> </w:t>
+      </w:r>
+      <w:r>
+        <w:rPr>
+          <w:lang w:val="en-US"/>
+        </w:rPr>
+        <w:t>https://github.com/sridharmuthyala/mule.git</w:t>
+      </w:r>
     </w:p>
     <w:p>
       <w:pPr>

</xml_diff>